<commit_message>
CS pics and reference.
</commit_message>
<xml_diff>
--- a/Fixed Report.docx
+++ b/Fixed Report.docx
@@ -703,7 +703,12 @@
             <w:pStyle w:val="TOCHeading"/>
           </w:pPr>
           <w:r>
-            <w:t>Table of Contents</w:t>
+            <w:t>Table o</w:t>
+          </w:r>
+          <w:bookmarkStart w:id="0" w:name="_GoBack"/>
+          <w:bookmarkEnd w:id="0"/>
+          <w:r>
+            <w:t>f Contents</w:t>
           </w:r>
         </w:p>
         <w:p>
@@ -728,7 +733,7 @@
           <w:r>
             <w:fldChar w:fldCharType="separate"/>
           </w:r>
-          <w:hyperlink w:anchor="_Toc416777646" w:history="1">
+          <w:hyperlink w:anchor="_Toc416858817" w:history="1">
             <w:r>
               <w:rPr>
                 <w:rStyle w:val="Hyperlink"/>
@@ -756,7 +761,7 @@
                 <w:noProof/>
                 <w:webHidden/>
               </w:rPr>
-              <w:instrText xml:space="preserve"> PAGEREF _Toc416777646 \h </w:instrText>
+              <w:instrText xml:space="preserve"> PAGEREF _Toc416858817 \h </w:instrText>
             </w:r>
             <w:r>
               <w:rPr>
@@ -800,7 +805,7 @@
               <w:lang w:val="en-GB" w:eastAsia="en-GB"/>
             </w:rPr>
           </w:pPr>
-          <w:hyperlink w:anchor="_Toc416777647" w:history="1">
+          <w:hyperlink w:anchor="_Toc416858818" w:history="1">
             <w:r>
               <w:rPr>
                 <w:rStyle w:val="Hyperlink"/>
@@ -828,7 +833,7 @@
                 <w:noProof/>
                 <w:webHidden/>
               </w:rPr>
-              <w:instrText xml:space="preserve"> PAGEREF _Toc416777647 \h </w:instrText>
+              <w:instrText xml:space="preserve"> PAGEREF _Toc416858818 \h </w:instrText>
             </w:r>
             <w:r>
               <w:rPr>
@@ -848,7 +853,7 @@
                 <w:noProof/>
                 <w:webHidden/>
               </w:rPr>
-              <w:t>1</w:t>
+              <w:t>2</w:t>
             </w:r>
             <w:r>
               <w:rPr>
@@ -872,7 +877,7 @@
               <w:lang w:val="en-GB" w:eastAsia="en-GB"/>
             </w:rPr>
           </w:pPr>
-          <w:hyperlink w:anchor="_Toc416777648" w:history="1">
+          <w:hyperlink w:anchor="_Toc416858819" w:history="1">
             <w:r>
               <w:rPr>
                 <w:rStyle w:val="Hyperlink"/>
@@ -899,7 +904,7 @@
                 <w:noProof/>
                 <w:webHidden/>
               </w:rPr>
-              <w:instrText xml:space="preserve"> PAGEREF _Toc416777648 \h </w:instrText>
+              <w:instrText xml:space="preserve"> PAGEREF _Toc416858819 \h </w:instrText>
             </w:r>
             <w:r>
               <w:rPr>
@@ -919,7 +924,149 @@
                 <w:noProof/>
                 <w:webHidden/>
               </w:rPr>
-              <w:t>1</w:t>
+              <w:t>2</w:t>
+            </w:r>
+            <w:r>
+              <w:rPr>
+                <w:noProof/>
+                <w:webHidden/>
+              </w:rPr>
+              <w:fldChar w:fldCharType="end"/>
+            </w:r>
+          </w:hyperlink>
+        </w:p>
+        <w:p>
+          <w:pPr>
+            <w:pStyle w:val="TOC3"/>
+            <w:tabs>
+              <w:tab w:val="right" w:leader="dot" w:pos="9350"/>
+            </w:tabs>
+            <w:rPr>
+              <w:noProof/>
+              <w:sz w:val="22"/>
+              <w:szCs w:val="22"/>
+              <w:lang w:val="en-GB" w:eastAsia="en-GB"/>
+            </w:rPr>
+          </w:pPr>
+          <w:hyperlink w:anchor="_Toc416858820" w:history="1">
+            <w:r>
+              <w:rPr>
+                <w:rStyle w:val="Hyperlink"/>
+                <w:noProof/>
+              </w:rPr>
+              <w:t>Smoothed Particle Hydrodynamics</w:t>
+            </w:r>
+            <w:r>
+              <w:rPr>
+                <w:noProof/>
+                <w:webHidden/>
+              </w:rPr>
+              <w:tab/>
+            </w:r>
+            <w:r>
+              <w:rPr>
+                <w:noProof/>
+                <w:webHidden/>
+              </w:rPr>
+              <w:fldChar w:fldCharType="begin"/>
+            </w:r>
+            <w:r>
+              <w:rPr>
+                <w:noProof/>
+                <w:webHidden/>
+              </w:rPr>
+              <w:instrText xml:space="preserve"> PAGEREF _Toc416858820 \h </w:instrText>
+            </w:r>
+            <w:r>
+              <w:rPr>
+                <w:noProof/>
+                <w:webHidden/>
+              </w:rPr>
+            </w:r>
+            <w:r>
+              <w:rPr>
+                <w:noProof/>
+                <w:webHidden/>
+              </w:rPr>
+              <w:fldChar w:fldCharType="separate"/>
+            </w:r>
+            <w:r>
+              <w:rPr>
+                <w:noProof/>
+                <w:webHidden/>
+              </w:rPr>
+              <w:t>2</w:t>
+            </w:r>
+            <w:r>
+              <w:rPr>
+                <w:noProof/>
+                <w:webHidden/>
+              </w:rPr>
+              <w:fldChar w:fldCharType="end"/>
+            </w:r>
+          </w:hyperlink>
+        </w:p>
+        <w:p>
+          <w:pPr>
+            <w:pStyle w:val="TOC3"/>
+            <w:tabs>
+              <w:tab w:val="right" w:leader="dot" w:pos="9350"/>
+            </w:tabs>
+            <w:rPr>
+              <w:noProof/>
+              <w:sz w:val="22"/>
+              <w:szCs w:val="22"/>
+              <w:lang w:val="en-GB" w:eastAsia="en-GB"/>
+            </w:rPr>
+          </w:pPr>
+          <w:hyperlink w:anchor="_Toc416858821" w:history="1">
+            <w:r>
+              <w:rPr>
+                <w:rStyle w:val="Hyperlink"/>
+                <w:noProof/>
+              </w:rPr>
+              <w:t>Verlet Integration</w:t>
+            </w:r>
+            <w:r>
+              <w:rPr>
+                <w:noProof/>
+                <w:webHidden/>
+              </w:rPr>
+              <w:tab/>
+            </w:r>
+            <w:r>
+              <w:rPr>
+                <w:noProof/>
+                <w:webHidden/>
+              </w:rPr>
+              <w:fldChar w:fldCharType="begin"/>
+            </w:r>
+            <w:r>
+              <w:rPr>
+                <w:noProof/>
+                <w:webHidden/>
+              </w:rPr>
+              <w:instrText xml:space="preserve"> PAGEREF _Toc416858821 \h </w:instrText>
+            </w:r>
+            <w:r>
+              <w:rPr>
+                <w:noProof/>
+                <w:webHidden/>
+              </w:rPr>
+            </w:r>
+            <w:r>
+              <w:rPr>
+                <w:noProof/>
+                <w:webHidden/>
+              </w:rPr>
+              <w:fldChar w:fldCharType="separate"/>
+            </w:r>
+            <w:r>
+              <w:rPr>
+                <w:noProof/>
+                <w:webHidden/>
+              </w:rPr>
+              <w:t>3</w:t>
             </w:r>
             <w:r>
               <w:rPr>
@@ -943,7 +1090,7 @@
               <w:lang w:val="en-GB" w:eastAsia="en-GB"/>
             </w:rPr>
           </w:pPr>
-          <w:hyperlink w:anchor="_Toc416777649" w:history="1">
+          <w:hyperlink w:anchor="_Toc416858822" w:history="1">
             <w:r>
               <w:rPr>
                 <w:rStyle w:val="Hyperlink"/>
@@ -971,7 +1118,7 @@
                 <w:noProof/>
                 <w:webHidden/>
               </w:rPr>
-              <w:instrText xml:space="preserve"> PAGEREF _Toc416777649 \h </w:instrText>
+              <w:instrText xml:space="preserve"> PAGEREF _Toc416858822 \h </w:instrText>
             </w:r>
             <w:r>
               <w:rPr>
@@ -991,7 +1138,7 @@
                 <w:noProof/>
                 <w:webHidden/>
               </w:rPr>
-              <w:t>2</w:t>
+              <w:t>3</w:t>
             </w:r>
             <w:r>
               <w:rPr>
@@ -1015,14 +1162,14 @@
               <w:lang w:val="en-GB" w:eastAsia="en-GB"/>
             </w:rPr>
           </w:pPr>
-          <w:hyperlink w:anchor="_Toc416777650" w:history="1">
+          <w:hyperlink w:anchor="_Toc416858823" w:history="1">
             <w:r>
               <w:rPr>
                 <w:rStyle w:val="Hyperlink"/>
                 <w:b/>
                 <w:noProof/>
               </w:rPr>
-              <w:t>Bibliography</w:t>
+              <w:t>Evaluation</w:t>
             </w:r>
             <w:r>
               <w:rPr>
@@ -1043,7 +1190,7 @@
                 <w:noProof/>
                 <w:webHidden/>
               </w:rPr>
-              <w:instrText xml:space="preserve"> PAGEREF _Toc416777650 \h </w:instrText>
+              <w:instrText xml:space="preserve"> PAGEREF _Toc416858823 \h </w:instrText>
             </w:r>
             <w:r>
               <w:rPr>
@@ -1063,7 +1210,79 @@
                 <w:noProof/>
                 <w:webHidden/>
               </w:rPr>
-              <w:t>2</w:t>
+              <w:t>3</w:t>
+            </w:r>
+            <w:r>
+              <w:rPr>
+                <w:noProof/>
+                <w:webHidden/>
+              </w:rPr>
+              <w:fldChar w:fldCharType="end"/>
+            </w:r>
+          </w:hyperlink>
+        </w:p>
+        <w:p>
+          <w:pPr>
+            <w:pStyle w:val="TOC2"/>
+            <w:tabs>
+              <w:tab w:val="right" w:leader="dot" w:pos="9350"/>
+            </w:tabs>
+            <w:rPr>
+              <w:noProof/>
+              <w:sz w:val="22"/>
+              <w:szCs w:val="22"/>
+              <w:lang w:val="en-GB" w:eastAsia="en-GB"/>
+            </w:rPr>
+          </w:pPr>
+          <w:hyperlink w:anchor="_Toc416858824" w:history="1">
+            <w:r>
+              <w:rPr>
+                <w:rStyle w:val="Hyperlink"/>
+                <w:b/>
+                <w:noProof/>
+              </w:rPr>
+              <w:t>References</w:t>
+            </w:r>
+            <w:r>
+              <w:rPr>
+                <w:noProof/>
+                <w:webHidden/>
+              </w:rPr>
+              <w:tab/>
+            </w:r>
+            <w:r>
+              <w:rPr>
+                <w:noProof/>
+                <w:webHidden/>
+              </w:rPr>
+              <w:fldChar w:fldCharType="begin"/>
+            </w:r>
+            <w:r>
+              <w:rPr>
+                <w:noProof/>
+                <w:webHidden/>
+              </w:rPr>
+              <w:instrText xml:space="preserve"> PAGEREF _Toc416858824 \h </w:instrText>
+            </w:r>
+            <w:r>
+              <w:rPr>
+                <w:noProof/>
+                <w:webHidden/>
+              </w:rPr>
+            </w:r>
+            <w:r>
+              <w:rPr>
+                <w:noProof/>
+                <w:webHidden/>
+              </w:rPr>
+              <w:fldChar w:fldCharType="separate"/>
+            </w:r>
+            <w:r>
+              <w:rPr>
+                <w:noProof/>
+                <w:webHidden/>
+              </w:rPr>
+              <w:t>3</w:t>
             </w:r>
             <w:r>
               <w:rPr>
@@ -1103,14 +1322,14 @@
           <w:b/>
         </w:rPr>
       </w:pPr>
-      <w:bookmarkStart w:id="0" w:name="_Toc416777646"/>
+      <w:bookmarkStart w:id="1" w:name="_Toc416858817"/>
       <w:r>
         <w:rPr>
           <w:b/>
         </w:rPr>
         <w:t>Introduction</w:t>
       </w:r>
-      <w:bookmarkEnd w:id="0"/>
+      <w:bookmarkEnd w:id="1"/>
     </w:p>
     <w:p>
       <w:pPr>
@@ -1207,6 +1426,13 @@
         </w:rPr>
         <w:t>Figure 1: Cities Skylines dynamic water flow</w:t>
       </w:r>
+      <w:r>
+        <w:rPr>
+          <w:sz w:val="22"/>
+          <w:szCs w:val="22"/>
+        </w:rPr>
+        <w:t xml:space="preserve"> [5]</w:t>
+      </w:r>
     </w:p>
     <w:p>
       <w:pPr>
@@ -1376,15 +1602,14 @@
           <w:b/>
         </w:rPr>
       </w:pPr>
-      <w:bookmarkStart w:id="1" w:name="_Toc416777647"/>
+      <w:bookmarkStart w:id="2" w:name="_Toc416858818"/>
       <w:r>
         <w:rPr>
           <w:b/>
         </w:rPr>
-        <w:lastRenderedPageBreak/>
         <w:t>Research</w:t>
       </w:r>
-      <w:bookmarkEnd w:id="1"/>
+      <w:bookmarkEnd w:id="2"/>
     </w:p>
     <w:p>
       <w:r>
@@ -1398,11 +1623,11 @@
       <w:pPr>
         <w:pStyle w:val="Heading3"/>
       </w:pPr>
-      <w:bookmarkStart w:id="2" w:name="_Toc416777648"/>
+      <w:bookmarkStart w:id="3" w:name="_Toc416858819"/>
       <w:r>
         <w:t>Spring Models</w:t>
       </w:r>
-      <w:bookmarkEnd w:id="2"/>
+      <w:bookmarkEnd w:id="3"/>
     </w:p>
     <w:p>
       <w:r>
@@ -1928,19 +2153,15 @@
       <w:pPr>
         <w:pStyle w:val="Heading3"/>
       </w:pPr>
+      <w:bookmarkStart w:id="4" w:name="_Toc416858820"/>
       <w:r>
         <w:t>Smoothed Particle Hydrodynamics</w:t>
       </w:r>
+      <w:bookmarkEnd w:id="4"/>
     </w:p>
     <w:p>
       <w:r>
-        <w:t>This is a computational method for simulating fluid flow. It was not initially designed for fluids, but rather for simulating theoretical astrophysics (</w:t>
-      </w:r>
-      <w:r>
-        <w:t>stellar collisions</w:t>
-      </w:r>
-      <w:r>
-        <w:t xml:space="preserve"> and the formation of galaxies and stars being a few examples)</w:t>
+        <w:t>This is a computational method for simulating fluid flow. It was not initially designed for fluids, but rather for simulating theoretical astrophysics (stellar collisions and the formation of galaxies and stars being a few examples)</w:t>
       </w:r>
       <w:r>
         <w:t xml:space="preserve"> [2].  The model works by using a large set of</w:t>
@@ -2408,16 +2629,7 @@
           <w:color w:val="252525"/>
           <w:shd w:val="clear" w:color="auto" w:fill="FFFFFF"/>
         </w:rPr>
-        <w:t> </w:t>
-      </w:r>
-      <w:r>
-        <w:rPr>
-          <w:rStyle w:val="apple-converted-space"/>
-          <w:rFonts w:cs="Arial"/>
-          <w:color w:val="252525"/>
-          <w:shd w:val="clear" w:color="auto" w:fill="FFFFFF"/>
-        </w:rPr>
-        <w:t xml:space="preserve">is the value of the quantity </w:t>
+        <w:t xml:space="preserve"> is the value of the quantity </w:t>
       </w:r>
       <w:r>
         <w:rPr>
@@ -2480,16 +2692,7 @@
           <w:color w:val="252525"/>
           <w:shd w:val="clear" w:color="auto" w:fill="FFFFFF"/>
         </w:rPr>
-        <w:t xml:space="preserve"> for particle </w:t>
-      </w:r>
-      <w:r>
-        <w:rPr>
-          <w:rStyle w:val="apple-converted-space"/>
-          <w:rFonts w:cs="Arial"/>
-          <w:color w:val="252525"/>
-          <w:shd w:val="clear" w:color="auto" w:fill="FFFFFF"/>
-        </w:rPr>
-        <w:t> </w:t>
+        <w:t xml:space="preserve"> for particle  </w:t>
       </w:r>
       <w:r>
         <w:rPr>
@@ -2552,16 +2755,7 @@
           <w:color w:val="252525"/>
           <w:shd w:val="clear" w:color="auto" w:fill="FFFFFF"/>
         </w:rPr>
-        <w:t xml:space="preserve">, </w:t>
-      </w:r>
-      <w:r>
-        <w:rPr>
-          <w:rStyle w:val="apple-converted-space"/>
-          <w:rFonts w:cs="Arial"/>
-          <w:color w:val="252525"/>
-          <w:shd w:val="clear" w:color="auto" w:fill="FFFFFF"/>
-        </w:rPr>
-        <w:t> </w:t>
+        <w:t>,  </w:t>
       </w:r>
       <w:r>
         <w:rPr>
@@ -2896,15 +3090,7 @@
           <w:color w:val="252525"/>
           <w:shd w:val="clear" w:color="auto" w:fill="FFFFFF"/>
         </w:rPr>
-        <w:t xml:space="preserve">is the kernel function </w:t>
-      </w:r>
-      <w:r>
-        <w:rPr>
-          <w:rFonts w:cs="Arial"/>
-          <w:color w:val="252525"/>
-          <w:shd w:val="clear" w:color="auto" w:fill="FFFFFF"/>
-        </w:rPr>
-        <w:t xml:space="preserve">[4] which determines the range of particles to take into account in the formula (various different kernel formulas exist). </w:t>
+        <w:t xml:space="preserve">is the kernel function [4] which determines the range of particles to take into account in the formula (various different kernel formulas exist). </w:t>
       </w:r>
       <w:r>
         <w:rPr>
@@ -2984,10 +3170,11 @@
       <w:pPr>
         <w:pStyle w:val="Heading3"/>
       </w:pPr>
-      <w:bookmarkStart w:id="3" w:name="_Toc416777649"/>
+      <w:bookmarkStart w:id="5" w:name="_Toc416858821"/>
       <w:r>
         <w:t>Verlet Integration</w:t>
       </w:r>
+      <w:bookmarkEnd w:id="5"/>
     </w:p>
     <w:p>
       <w:r>
@@ -3002,8 +3189,6 @@
       <w:r>
         <w:t xml:space="preserve">The </w:t>
       </w:r>
-      <w:bookmarkStart w:id="4" w:name="_GoBack"/>
-      <w:bookmarkEnd w:id="4"/>
     </w:p>
     <w:p/>
     <w:p>
@@ -3013,13 +3198,14 @@
           <w:b/>
         </w:rPr>
       </w:pPr>
+      <w:bookmarkStart w:id="6" w:name="_Toc416858822"/>
       <w:r>
         <w:rPr>
           <w:b/>
         </w:rPr>
         <w:t>Implementation</w:t>
       </w:r>
-      <w:bookmarkEnd w:id="3"/>
+      <w:bookmarkEnd w:id="6"/>
     </w:p>
     <w:p/>
     <w:p>
@@ -3029,12 +3215,14 @@
           <w:b/>
         </w:rPr>
       </w:pPr>
+      <w:bookmarkStart w:id="7" w:name="_Toc416858823"/>
       <w:r>
         <w:rPr>
           <w:b/>
         </w:rPr>
         <w:t>Evaluation</w:t>
       </w:r>
+      <w:bookmarkEnd w:id="7"/>
     </w:p>
     <w:p/>
     <w:p>
@@ -3044,12 +3232,14 @@
           <w:b/>
         </w:rPr>
       </w:pPr>
+      <w:bookmarkStart w:id="8" w:name="_Toc416858824"/>
       <w:r>
         <w:rPr>
           <w:b/>
         </w:rPr>
         <w:t>References</w:t>
       </w:r>
+      <w:bookmarkEnd w:id="8"/>
     </w:p>
     <w:p>
       <w:pPr>
@@ -3151,13 +3341,7 @@
         <w:rPr>
           <w:rStyle w:val="selectable"/>
         </w:rPr>
-        <w:t>[3]</w:t>
-      </w:r>
-      <w:r>
-        <w:rPr>
-          <w:rStyle w:val="selectable"/>
-        </w:rPr>
-        <w:t xml:space="preserve">4GamerMovie, (2014). </w:t>
+        <w:t xml:space="preserve">[3]4GamerMovie, (2014). </w:t>
       </w:r>
       <w:r>
         <w:rPr>
@@ -3198,10 +3382,15 @@
       </w:r>
     </w:p>
     <w:p>
-      <w:r>
+      <w:pPr>
         <w:rPr>
           <w:rStyle w:val="selectable"/>
         </w:rPr>
+      </w:pPr>
+      <w:r>
+        <w:rPr>
+          <w:rStyle w:val="selectable"/>
+        </w:rPr>
         <w:t>[4]</w:t>
       </w:r>
       <w:r>
@@ -3226,6 +3415,26 @@
           <w:rStyle w:val="selectable"/>
         </w:rPr>
         <w:t>] Available at: http://en.wikipedia.org/wiki/Smoothed-particle_hydrodynamics#Method [Accessed 14 Apr. 2015].</w:t>
+      </w:r>
+    </w:p>
+    <w:p>
+      <w:r>
+        <w:rPr>
+          <w:rStyle w:val="selectable"/>
+        </w:rPr>
+        <w:t>[5]</w:t>
+      </w:r>
+      <w:r>
+        <w:rPr>
+          <w:rStyle w:val="Heading2Char"/>
+        </w:rPr>
+        <w:t xml:space="preserve"> </w:t>
+      </w:r>
+      <w:r>
+        <w:rPr>
+          <w:rStyle w:val="selectable"/>
+        </w:rPr>
+        <w:t>Cities Skylines. (2015). Paradox Interactive &amp; Colossal Order Ltd.</w:t>
       </w:r>
     </w:p>
     <w:p/>
@@ -4586,7 +4795,7 @@
 </file>
 
 <file path=customXml/itemProps1.xml><?xml version="1.0" encoding="utf-8"?>
-<ds:datastoreItem xmlns:ds="http://schemas.openxmlformats.org/officeDocument/2006/customXml" ds:itemID="{08809D56-4636-425E-89A5-7C57730D2715}">
+<ds:datastoreItem xmlns:ds="http://schemas.openxmlformats.org/officeDocument/2006/customXml" ds:itemID="{460445FD-A9A5-4F13-A81E-CA514A92CC65}">
   <ds:schemaRefs>
     <ds:schemaRef ds:uri="http://schemas.openxmlformats.org/officeDocument/2006/bibliography"/>
   </ds:schemaRefs>

</xml_diff>